<commit_message>
Update Informe de evaluación Dozhge.docx
</commit_message>
<xml_diff>
--- a/3ªPráctica/Informe de evaluación Dozhge.docx
+++ b/3ªPráctica/Informe de evaluación Dozhge.docx
@@ -5,7 +5,9 @@
     <w:sdt>
       <w:sdtPr>
         <w:rPr>
+          <w:rFonts w:eastAsiaTheme="minorHAnsi"/>
           <w:color w:val="4472C4" w:themeColor="accent1"/>
+          <w:lang w:eastAsia="en-US"/>
         </w:rPr>
         <w:id w:val="957917734"/>
         <w:docPartObj>
@@ -15,9 +17,7 @@
       </w:sdtPr>
       <w:sdtEndPr>
         <w:rPr>
-          <w:rFonts w:eastAsiaTheme="minorHAnsi"/>
           <w:color w:val="auto"/>
-          <w:lang w:eastAsia="en-US"/>
         </w:rPr>
       </w:sdtEndPr>
       <w:sdtContent>
@@ -160,6 +160,7 @@
             <w:dataBinding w:prefixMappings="xmlns:ns0='http://purl.org/dc/elements/1.1/' xmlns:ns1='http://schemas.openxmlformats.org/package/2006/metadata/core-properties' " w:xpath="/ns1:coreProperties[1]/ns0:subject[1]" w:storeItemID="{6C3C8BC8-F283-45AE-878A-BAB7291924A1}"/>
             <w:text/>
           </w:sdtPr>
+          <w:sdtEndPr/>
           <w:sdtContent>
             <w:p>
               <w:pPr>
@@ -302,6 +303,7 @@
                                     <w:calendar w:val="gregorian"/>
                                   </w:date>
                                 </w:sdtPr>
+                                <w:sdtEndPr/>
                                 <w:sdtContent>
                                   <w:p>
                                     <w:pPr>
@@ -347,6 +349,7 @@
                                     <w:dataBinding w:prefixMappings="xmlns:ns0='http://schemas.openxmlformats.org/officeDocument/2006/extended-properties' " w:xpath="/ns0:Properties[1]/ns0:Company[1]" w:storeItemID="{6668398D-A668-4E3E-A5EB-62B293D839F1}"/>
                                     <w:text/>
                                   </w:sdtPr>
+                                  <w:sdtEndPr/>
                                   <w:sdtContent>
                                     <w:r>
                                       <w:rPr>
@@ -377,6 +380,7 @@
                                     <w:dataBinding w:prefixMappings="xmlns:ns0='http://schemas.microsoft.com/office/2006/coverPageProps' " w:xpath="/ns0:CoverPageProperties[1]/ns0:CompanyAddress[1]" w:storeItemID="{55AF091B-3C7A-41E3-B477-F2FDAA23CFDA}"/>
                                     <w:text/>
                                   </w:sdtPr>
+                                  <w:sdtEndPr/>
                                   <w:sdtContent>
                                     <w:r>
                                       <w:rPr>
@@ -435,6 +439,7 @@
                               <w:calendar w:val="gregorian"/>
                             </w:date>
                           </w:sdtPr>
+                          <w:sdtEndPr/>
                           <w:sdtContent>
                             <w:p>
                               <w:pPr>
@@ -480,6 +485,7 @@
                               <w:dataBinding w:prefixMappings="xmlns:ns0='http://schemas.openxmlformats.org/officeDocument/2006/extended-properties' " w:xpath="/ns0:Properties[1]/ns0:Company[1]" w:storeItemID="{6668398D-A668-4E3E-A5EB-62B293D839F1}"/>
                               <w:text/>
                             </w:sdtPr>
+                            <w:sdtEndPr/>
                             <w:sdtContent>
                               <w:r>
                                 <w:rPr>
@@ -510,6 +516,7 @@
                               <w:dataBinding w:prefixMappings="xmlns:ns0='http://schemas.microsoft.com/office/2006/coverPageProps' " w:xpath="/ns0:CoverPageProperties[1]/ns0:CompanyAddress[1]" w:storeItemID="{55AF091B-3C7A-41E3-B477-F2FDAA23CFDA}"/>
                               <w:text/>
                             </w:sdtPr>
+                            <w:sdtEndPr/>
                             <w:sdtContent>
                               <w:r>
                                 <w:rPr>
@@ -1826,11 +1833,13 @@
         <w:jc w:val="center"/>
         <w:rPr>
           <w:b/>
-        </w:rPr>
-      </w:pPr>
-      <w:r>
-        <w:rPr>
-          <w:b/>
+          <w:lang w:val="en-US"/>
+        </w:rPr>
+      </w:pPr>
+      <w:r>
+        <w:rPr>
+          <w:b/>
+          <w:lang w:val="en-US"/>
         </w:rPr>
         <w:t>F</w:t>
       </w:r>
@@ -1838,12 +1847,14 @@
         <w:rPr>
           <w:b/>
           <w:vertAlign w:val="subscript"/>
+          <w:lang w:val="en-US"/>
         </w:rPr>
         <w:t>i</w:t>
       </w:r>
       <w:r>
         <w:rPr>
           <w:b/>
+          <w:lang w:val="en-US"/>
         </w:rPr>
         <w:t xml:space="preserve"> = HC1</w:t>
       </w:r>
@@ -1851,12 +1862,14 @@
         <w:rPr>
           <w:b/>
           <w:vertAlign w:val="subscript"/>
+          <w:lang w:val="en-US"/>
         </w:rPr>
         <w:t>i</w:t>
       </w:r>
       <w:r>
         <w:rPr>
           <w:b/>
+          <w:lang w:val="en-US"/>
         </w:rPr>
         <w:t xml:space="preserve"> *0,30 + HC2</w:t>
       </w:r>
@@ -1864,12 +1877,14 @@
         <w:rPr>
           <w:b/>
           <w:vertAlign w:val="subscript"/>
+          <w:lang w:val="en-US"/>
         </w:rPr>
         <w:t>i</w:t>
       </w:r>
       <w:r>
         <w:rPr>
           <w:b/>
+          <w:lang w:val="en-US"/>
         </w:rPr>
         <w:t>*0,35 + HC3</w:t>
       </w:r>
@@ -1877,12 +1892,14 @@
         <w:rPr>
           <w:b/>
           <w:vertAlign w:val="subscript"/>
+          <w:lang w:val="en-US"/>
         </w:rPr>
         <w:t>i</w:t>
       </w:r>
       <w:r>
         <w:rPr>
           <w:b/>
+          <w:lang w:val="en-US"/>
         </w:rPr>
         <w:t>*0,35</w:t>
       </w:r>
@@ -1896,6 +1913,7 @@
           <w:color w:val="000000" w:themeColor="text1"/>
           <w:sz w:val="16"/>
           <w:szCs w:val="16"/>
+          <w:lang w:val="en-US"/>
         </w:rPr>
       </w:pPr>
       <w:r>
@@ -1904,6 +1922,7 @@
           <w:color w:val="000000" w:themeColor="text1"/>
           <w:sz w:val="16"/>
           <w:szCs w:val="16"/>
+          <w:lang w:val="en-US"/>
         </w:rPr>
         <w:t>&gt;&gt;</w:t>
       </w:r>
@@ -1912,8 +1931,29 @@
           <w:color w:val="000000" w:themeColor="text1"/>
           <w:sz w:val="16"/>
           <w:szCs w:val="16"/>
-        </w:rPr>
-        <w:t>De nuevo, i=4</w:t>
+          <w:lang w:val="en-US"/>
+        </w:rPr>
+        <w:t xml:space="preserve">De nuevo, </w:t>
+      </w:r>
+      <w:proofErr w:type="spellStart"/>
+      <w:r>
+        <w:rPr>
+          <w:color w:val="000000" w:themeColor="text1"/>
+          <w:sz w:val="16"/>
+          <w:szCs w:val="16"/>
+          <w:lang w:val="en-US"/>
+        </w:rPr>
+        <w:t>i</w:t>
+      </w:r>
+      <w:proofErr w:type="spellEnd"/>
+      <w:r>
+        <w:rPr>
+          <w:color w:val="000000" w:themeColor="text1"/>
+          <w:sz w:val="16"/>
+          <w:szCs w:val="16"/>
+          <w:lang w:val="en-US"/>
+        </w:rPr>
+        <w:t>=4</w:t>
       </w:r>
     </w:p>
     <w:p>
@@ -1924,6 +1964,7 @@
         <w:rPr>
           <w:sz w:val="16"/>
           <w:szCs w:val="16"/>
+          <w:lang w:val="en-US"/>
         </w:rPr>
       </w:pPr>
     </w:p>
@@ -1931,6 +1972,9 @@
       <w:pPr>
         <w:pStyle w:val="Prrafodelista"/>
         <w:ind w:left="1080"/>
+        <w:rPr>
+          <w:lang w:val="en-US"/>
+        </w:rPr>
       </w:pPr>
     </w:p>
     <w:p>
@@ -1939,6 +1983,9 @@
         <w:ind w:left="1080"/>
       </w:pPr>
       <w:r>
+        <w:rPr>
+          <w:lang w:val="en-US"/>
+        </w:rPr>
         <w:lastRenderedPageBreak/>
         <w:tab/>
       </w:r>
@@ -1967,21 +2014,7 @@
         <w:rPr>
           <w:color w:val="000000" w:themeColor="text1"/>
         </w:rPr>
-        <w:t xml:space="preserve">490 </w:t>
-      </w:r>
-      <w:proofErr w:type="gramStart"/>
-      <w:r>
-        <w:rPr>
-          <w:color w:val="000000" w:themeColor="text1"/>
-        </w:rPr>
-        <w:t>Horas</w:t>
-      </w:r>
-      <w:proofErr w:type="gramEnd"/>
-      <w:r>
-        <w:rPr>
-          <w:color w:val="000000" w:themeColor="text1"/>
-        </w:rPr>
-        <w:t xml:space="preserve"> adicionales en la Categoría 1.</w:t>
+        <w:t>490 Horas adicionales en la Categoría 1.</w:t>
       </w:r>
     </w:p>
     <w:p>
@@ -1999,21 +2032,7 @@
         <w:rPr>
           <w:color w:val="000000" w:themeColor="text1"/>
         </w:rPr>
-        <w:t xml:space="preserve">60 </w:t>
-      </w:r>
-      <w:proofErr w:type="gramStart"/>
-      <w:r>
-        <w:rPr>
-          <w:color w:val="000000" w:themeColor="text1"/>
-        </w:rPr>
-        <w:t>Horas</w:t>
-      </w:r>
-      <w:proofErr w:type="gramEnd"/>
-      <w:r>
-        <w:rPr>
-          <w:color w:val="000000" w:themeColor="text1"/>
-        </w:rPr>
-        <w:t xml:space="preserve"> adicionales en la Categoría 2.</w:t>
+        <w:t>60 Horas adicionales en la Categoría 2.</w:t>
       </w:r>
     </w:p>
     <w:p>
@@ -2031,21 +2050,7 @@
         <w:rPr>
           <w:color w:val="000000" w:themeColor="text1"/>
         </w:rPr>
-        <w:t xml:space="preserve">600 </w:t>
-      </w:r>
-      <w:proofErr w:type="gramStart"/>
-      <w:r>
-        <w:rPr>
-          <w:color w:val="000000" w:themeColor="text1"/>
-        </w:rPr>
-        <w:t>Horas</w:t>
-      </w:r>
-      <w:proofErr w:type="gramEnd"/>
-      <w:r>
-        <w:rPr>
-          <w:color w:val="000000" w:themeColor="text1"/>
-        </w:rPr>
-        <w:t xml:space="preserve"> adicionales en la Categoría 3.</w:t>
+        <w:t>600 Horas adicionales en la Categoría 3.</w:t>
       </w:r>
     </w:p>
     <w:p>
@@ -2404,7 +2409,6 @@
         <w:jc w:val="center"/>
         <w:rPr>
           <w:b/>
-          <w:color w:val="000000" w:themeColor="text1"/>
           <w:sz w:val="36"/>
           <w:szCs w:val="36"/>
         </w:rPr>
@@ -2417,8 +2421,540 @@
         </w:rPr>
         <w:t>VALORACIÓN CON RESPECTO AL TOTAL = 8,015*0,30 = 2,405</w:t>
       </w:r>
+    </w:p>
+    <w:p>
+      <w:pPr>
+        <w:pStyle w:val="Prrafodelista"/>
+        <w:ind w:left="708"/>
+        <w:jc w:val="center"/>
+        <w:rPr>
+          <w:b/>
+          <w:color w:val="000000" w:themeColor="text1"/>
+          <w:sz w:val="36"/>
+          <w:szCs w:val="36"/>
+        </w:rPr>
+      </w:pPr>
+    </w:p>
+    <w:p>
+      <w:pPr>
+        <w:pStyle w:val="Prrafodelista"/>
+        <w:numPr>
+          <w:ilvl w:val="0"/>
+          <w:numId w:val="2"/>
+        </w:numPr>
+        <w:rPr>
+          <w:caps/>
+          <w:color w:val="4472C4" w:themeColor="accent1"/>
+          <w:sz w:val="28"/>
+          <w:szCs w:val="28"/>
+        </w:rPr>
+      </w:pPr>
+      <w:r>
+        <w:rPr>
+          <w:caps/>
+          <w:color w:val="4472C4" w:themeColor="accent1"/>
+          <w:sz w:val="28"/>
+          <w:szCs w:val="28"/>
+        </w:rPr>
+        <w:t>Proyecto técnico</w:t>
+      </w:r>
+    </w:p>
+    <w:p>
+      <w:pPr>
+        <w:ind w:left="360"/>
+        <w:rPr>
+          <w:caps/>
+          <w:color w:val="4472C4" w:themeColor="accent1"/>
+          <w:sz w:val="28"/>
+          <w:szCs w:val="28"/>
+        </w:rPr>
+      </w:pPr>
+      <w:r>
+        <w:rPr>
+          <w:color w:val="000000" w:themeColor="text1"/>
+        </w:rPr>
+        <w:t xml:space="preserve">La valoración final de este apartado tendrá un peso del 30% sobre la valoración total de la oferta técnica. Procederemos a dividir la evaluación del </w:t>
+      </w:r>
+      <w:r>
+        <w:rPr>
+          <w:color w:val="000000" w:themeColor="text1"/>
+        </w:rPr>
+        <w:t xml:space="preserve">proyecto </w:t>
+      </w:r>
+      <w:proofErr w:type="spellStart"/>
+      <w:r>
+        <w:rPr>
+          <w:color w:val="000000" w:themeColor="text1"/>
+        </w:rPr>
+        <w:t>tecnico</w:t>
+      </w:r>
+      <w:proofErr w:type="spellEnd"/>
+      <w:r>
+        <w:rPr>
+          <w:color w:val="000000" w:themeColor="text1"/>
+        </w:rPr>
+        <w:t xml:space="preserve"> en los siguientes puntos</w:t>
+      </w:r>
+    </w:p>
+    <w:p>
+      <w:pPr>
+        <w:pStyle w:val="Prrafodelista"/>
+        <w:numPr>
+          <w:ilvl w:val="1"/>
+          <w:numId w:val="2"/>
+        </w:numPr>
+        <w:rPr>
+          <w:caps/>
+          <w:color w:val="4472C4" w:themeColor="accent1"/>
+          <w:sz w:val="28"/>
+          <w:szCs w:val="28"/>
+        </w:rPr>
+      </w:pPr>
+      <w:r>
+        <w:rPr>
+          <w:caps/>
+          <w:color w:val="4472C4" w:themeColor="accent1"/>
+          <w:sz w:val="28"/>
+          <w:szCs w:val="28"/>
+        </w:rPr>
+        <w:t>Solución propuesta en su conjunto</w:t>
+      </w:r>
+    </w:p>
+    <w:p>
+      <w:pPr>
+        <w:pStyle w:val="Prrafodelista"/>
+        <w:ind w:left="927"/>
+        <w:rPr>
+          <w:caps/>
+          <w:color w:val="4472C4" w:themeColor="accent1"/>
+          <w:sz w:val="28"/>
+          <w:szCs w:val="28"/>
+        </w:rPr>
+      </w:pPr>
+    </w:p>
+    <w:p>
+      <w:pPr>
+        <w:pStyle w:val="Prrafodelista"/>
+        <w:ind w:left="927"/>
+        <w:rPr>
+          <w:caps/>
+          <w:color w:val="4472C4" w:themeColor="accent1"/>
+          <w:sz w:val="28"/>
+          <w:szCs w:val="28"/>
+        </w:rPr>
+      </w:pPr>
+    </w:p>
+    <w:p>
+      <w:pPr>
+        <w:pStyle w:val="Prrafodelista"/>
+        <w:numPr>
+          <w:ilvl w:val="1"/>
+          <w:numId w:val="2"/>
+        </w:numPr>
+        <w:rPr>
+          <w:caps/>
+          <w:color w:val="4472C4" w:themeColor="accent1"/>
+          <w:sz w:val="26"/>
+          <w:szCs w:val="26"/>
+        </w:rPr>
+      </w:pPr>
+      <w:r>
+        <w:rPr>
+          <w:caps/>
+          <w:color w:val="4472C4" w:themeColor="accent1"/>
+          <w:sz w:val="26"/>
+          <w:szCs w:val="26"/>
+        </w:rPr>
+        <w:t xml:space="preserve">Solución técnica para la integración en redes sociales </w:t>
+      </w:r>
+    </w:p>
+    <w:p>
+      <w:pPr>
+        <w:pStyle w:val="Prrafodelista"/>
+        <w:ind w:left="708"/>
+        <w:rPr>
+          <w:caps/>
+          <w:color w:val="4472C4" w:themeColor="accent1"/>
+          <w:sz w:val="28"/>
+          <w:szCs w:val="28"/>
+        </w:rPr>
+      </w:pPr>
+    </w:p>
+    <w:p>
+      <w:pPr>
+        <w:pStyle w:val="Prrafodelista"/>
+        <w:numPr>
+          <w:ilvl w:val="1"/>
+          <w:numId w:val="2"/>
+        </w:numPr>
+        <w:rPr>
+          <w:caps/>
+          <w:color w:val="4472C4" w:themeColor="accent1"/>
+          <w:sz w:val="28"/>
+          <w:szCs w:val="28"/>
+        </w:rPr>
+      </w:pPr>
+      <w:r>
+        <w:rPr>
+          <w:caps/>
+          <w:color w:val="4472C4" w:themeColor="accent1"/>
+          <w:sz w:val="28"/>
+          <w:szCs w:val="28"/>
+        </w:rPr>
+        <w:t xml:space="preserve">Diseño metodológico </w:t>
+      </w:r>
+    </w:p>
+    <w:p>
+      <w:pPr>
+        <w:rPr>
+          <w:caps/>
+          <w:color w:val="4472C4" w:themeColor="accent1"/>
+          <w:sz w:val="2"/>
+          <w:szCs w:val="2"/>
+        </w:rPr>
+      </w:pPr>
+    </w:p>
+    <w:p>
+      <w:pPr>
+        <w:pStyle w:val="Prrafodelista"/>
+        <w:jc w:val="both"/>
+        <w:rPr>
+          <w:color w:val="000000" w:themeColor="text1"/>
+        </w:rPr>
+      </w:pPr>
+      <w:r>
+        <w:rPr>
+          <w:color w:val="000000" w:themeColor="text1"/>
+        </w:rPr>
+        <w:t>En este apartado con un peso del 10% se valorar</w:t>
+      </w:r>
+      <w:r>
+        <w:rPr>
+          <w:color w:val="000000" w:themeColor="text1"/>
+        </w:rPr>
+        <w:t>á</w:t>
+      </w:r>
+      <w:r>
+        <w:rPr>
+          <w:color w:val="000000" w:themeColor="text1"/>
+        </w:rPr>
+        <w:t xml:space="preserve"> la</w:t>
+      </w:r>
+      <w:r>
+        <w:rPr>
+          <w:color w:val="000000" w:themeColor="text1"/>
+        </w:rPr>
+        <w:t xml:space="preserve"> adecuación a métrica V3 y el valor añadido </w:t>
+      </w:r>
+      <w:r>
+        <w:rPr>
+          <w:color w:val="000000" w:themeColor="text1"/>
+        </w:rPr>
+        <w:t>más</w:t>
+      </w:r>
+      <w:r>
+        <w:rPr>
+          <w:color w:val="000000" w:themeColor="text1"/>
+        </w:rPr>
+        <w:t xml:space="preserve"> allá de la adaptación de la metodología. En este</w:t>
+      </w:r>
+      <w:r>
+        <w:rPr>
+          <w:color w:val="000000" w:themeColor="text1"/>
+        </w:rPr>
+        <w:t xml:space="preserve"> </w:t>
+      </w:r>
+      <w:r>
+        <w:rPr>
+          <w:color w:val="000000" w:themeColor="text1"/>
+        </w:rPr>
+        <w:t xml:space="preserve">punto </w:t>
+      </w:r>
+      <w:r>
+        <w:rPr>
+          <w:color w:val="000000" w:themeColor="text1"/>
+        </w:rPr>
+        <w:t xml:space="preserve">cabe destacar que en ningún momento en la solución propuesta se ha hablado de adaptar métrica V3 como venia escrito en las prescripciones técnicas. Sin </w:t>
+      </w:r>
+      <w:proofErr w:type="gramStart"/>
+      <w:r>
+        <w:rPr>
+          <w:color w:val="000000" w:themeColor="text1"/>
+        </w:rPr>
+        <w:t>embargo</w:t>
+      </w:r>
+      <w:proofErr w:type="gramEnd"/>
+      <w:r>
+        <w:rPr>
+          <w:color w:val="000000" w:themeColor="text1"/>
+        </w:rPr>
+        <w:t xml:space="preserve"> si que se ha hablado de adaptar SCRUM a este proyecto por lo que la valoración final</w:t>
+      </w:r>
+      <w:r>
+        <w:rPr>
+          <w:color w:val="000000" w:themeColor="text1"/>
+        </w:rPr>
+        <w:t xml:space="preserve"> del apartado, será un </w:t>
+      </w:r>
+      <w:r>
+        <w:rPr>
+          <w:color w:val="000000" w:themeColor="text1"/>
+        </w:rPr>
+        <w:t>4, al no haber adaptado métrica V3 como se requería</w:t>
+      </w:r>
+      <w:r>
+        <w:rPr>
+          <w:color w:val="000000" w:themeColor="text1"/>
+        </w:rPr>
+        <w:t xml:space="preserve">. El peso de esta puntuación es de un </w:t>
+      </w:r>
+      <w:r>
+        <w:rPr>
+          <w:color w:val="000000" w:themeColor="text1"/>
+        </w:rPr>
+        <w:t>4</w:t>
+      </w:r>
+      <w:r>
+        <w:rPr>
+          <w:color w:val="000000" w:themeColor="text1"/>
+        </w:rPr>
+        <w:t xml:space="preserve">% con respecto al </w:t>
+      </w:r>
+      <w:r>
+        <w:rPr>
+          <w:color w:val="000000" w:themeColor="text1"/>
+        </w:rPr>
+        <w:t>1</w:t>
+      </w:r>
+      <w:r>
+        <w:rPr>
+          <w:color w:val="000000" w:themeColor="text1"/>
+        </w:rPr>
+        <w:t xml:space="preserve">0% </w:t>
+      </w:r>
+      <w:r>
+        <w:rPr>
+          <w:color w:val="000000" w:themeColor="text1"/>
+        </w:rPr>
+        <w:t>del diseño metodológico.</w:t>
+      </w:r>
+    </w:p>
+    <w:p>
+      <w:pPr>
+        <w:pStyle w:val="Prrafodelista"/>
+        <w:ind w:left="708"/>
+        <w:rPr>
+          <w:caps/>
+          <w:color w:val="4472C4" w:themeColor="accent1"/>
+          <w:sz w:val="28"/>
+          <w:szCs w:val="28"/>
+        </w:rPr>
+      </w:pPr>
+    </w:p>
+    <w:p>
+      <w:pPr>
+        <w:pStyle w:val="Prrafodelista"/>
+        <w:ind w:left="708"/>
+        <w:rPr>
+          <w:caps/>
+          <w:color w:val="4472C4" w:themeColor="accent1"/>
+          <w:sz w:val="28"/>
+          <w:szCs w:val="28"/>
+        </w:rPr>
+      </w:pPr>
+    </w:p>
+    <w:p>
+      <w:pPr>
+        <w:pStyle w:val="Prrafodelista"/>
+        <w:numPr>
+          <w:ilvl w:val="1"/>
+          <w:numId w:val="2"/>
+        </w:numPr>
+        <w:rPr>
+          <w:caps/>
+          <w:color w:val="4472C4" w:themeColor="accent1"/>
+          <w:sz w:val="28"/>
+          <w:szCs w:val="28"/>
+        </w:rPr>
+      </w:pPr>
+      <w:r>
+        <w:rPr>
+          <w:caps/>
+          <w:color w:val="4472C4" w:themeColor="accent1"/>
+          <w:sz w:val="28"/>
+          <w:szCs w:val="28"/>
+        </w:rPr>
+        <w:lastRenderedPageBreak/>
+        <w:t xml:space="preserve">Productos a obtener  </w:t>
+      </w:r>
+    </w:p>
+    <w:p>
+      <w:pPr>
+        <w:pStyle w:val="Prrafodelista"/>
+        <w:ind w:left="708"/>
+        <w:rPr>
+          <w:caps/>
+          <w:color w:val="4472C4" w:themeColor="accent1"/>
+          <w:sz w:val="16"/>
+          <w:szCs w:val="16"/>
+        </w:rPr>
+      </w:pPr>
+    </w:p>
+    <w:p>
+      <w:pPr>
+        <w:pStyle w:val="Prrafodelista"/>
+        <w:ind w:left="708"/>
+        <w:rPr>
+          <w:color w:val="000000" w:themeColor="text1"/>
+        </w:rPr>
+      </w:pPr>
+      <w:r>
+        <w:rPr>
+          <w:color w:val="000000" w:themeColor="text1"/>
+        </w:rPr>
+        <w:t xml:space="preserve">En este apartado con un peso del 10% se valorará </w:t>
+      </w:r>
+      <w:r>
+        <w:rPr>
+          <w:color w:val="000000" w:themeColor="text1"/>
+        </w:rPr>
+        <w:t xml:space="preserve">el diseño, </w:t>
+      </w:r>
+      <w:r>
+        <w:rPr>
+          <w:color w:val="000000" w:themeColor="text1"/>
+        </w:rPr>
+        <w:t>descripción y procedimientos de elaboración de</w:t>
+      </w:r>
+      <w:r>
+        <w:rPr>
+          <w:color w:val="000000" w:themeColor="text1"/>
+        </w:rPr>
+        <w:t xml:space="preserve"> </w:t>
+      </w:r>
+      <w:r>
+        <w:rPr>
+          <w:color w:val="000000" w:themeColor="text1"/>
+        </w:rPr>
+        <w:t>los entregables requeridos y ofertados.</w:t>
+      </w:r>
+      <w:r>
+        <w:rPr>
+          <w:color w:val="000000" w:themeColor="text1"/>
+        </w:rPr>
+        <w:t xml:space="preserve"> En </w:t>
+      </w:r>
+      <w:r>
+        <w:rPr>
+          <w:color w:val="000000" w:themeColor="text1"/>
+        </w:rPr>
+        <w:t>este apartado el diseño presentado nos parece correcto y que se corresponde con lo definido en las prescripciones técnicas además las descripciones de los diseños son claras y concisas. Los procedimientos de elaboración de los entregables están bien desarrollados y tienen una idea bastante simple pero eficiente. La valoración final para este apartado es de un 9.5. El peso de esta puntuación es de un 9.5% del total de 10% del apartado de productos a obtener.</w:t>
+      </w:r>
+    </w:p>
+    <w:p>
+      <w:pPr>
+        <w:pStyle w:val="Prrafodelista"/>
+        <w:ind w:left="708"/>
+        <w:rPr>
+          <w:color w:val="000000" w:themeColor="text1"/>
+        </w:rPr>
+      </w:pPr>
       <w:bookmarkStart w:id="0" w:name="_GoBack"/>
       <w:bookmarkEnd w:id="0"/>
+    </w:p>
+    <w:p>
+      <w:pPr>
+        <w:pStyle w:val="Prrafodelista"/>
+        <w:numPr>
+          <w:ilvl w:val="1"/>
+          <w:numId w:val="2"/>
+        </w:numPr>
+        <w:rPr>
+          <w:b/>
+          <w:caps/>
+          <w:color w:val="000000" w:themeColor="text1"/>
+          <w:sz w:val="28"/>
+          <w:szCs w:val="28"/>
+        </w:rPr>
+      </w:pPr>
+      <w:r>
+        <w:rPr>
+          <w:caps/>
+          <w:color w:val="4472C4" w:themeColor="accent1"/>
+          <w:sz w:val="28"/>
+          <w:szCs w:val="28"/>
+        </w:rPr>
+        <w:t>Presentación y documentación de la oferta</w:t>
+      </w:r>
+    </w:p>
+    <w:p>
+      <w:pPr>
+        <w:ind w:left="567"/>
+        <w:rPr>
+          <w:b/>
+          <w:caps/>
+          <w:color w:val="000000" w:themeColor="text1"/>
+          <w:sz w:val="28"/>
+          <w:szCs w:val="28"/>
+        </w:rPr>
+      </w:pPr>
+      <w:r>
+        <w:rPr>
+          <w:caps/>
+          <w:color w:val="4472C4" w:themeColor="accent1"/>
+          <w:sz w:val="28"/>
+          <w:szCs w:val="28"/>
+        </w:rPr>
+        <w:t xml:space="preserve"> </w:t>
+      </w:r>
+      <w:r>
+        <w:rPr>
+          <w:color w:val="000000" w:themeColor="text1"/>
+        </w:rPr>
+        <w:t xml:space="preserve">En este apartado con un peso del 10% se </w:t>
+      </w:r>
+      <w:r>
+        <w:rPr>
+          <w:color w:val="000000" w:themeColor="text1"/>
+        </w:rPr>
+        <w:t>valorará</w:t>
+      </w:r>
+      <w:r>
+        <w:rPr>
+          <w:color w:val="000000" w:themeColor="text1"/>
+        </w:rPr>
+        <w:t xml:space="preserve"> la presentación</w:t>
+      </w:r>
+      <w:r>
+        <w:rPr>
+          <w:color w:val="000000" w:themeColor="text1"/>
+        </w:rPr>
+        <w:t xml:space="preserve">, la </w:t>
+      </w:r>
+      <w:r>
+        <w:rPr>
+          <w:color w:val="000000" w:themeColor="text1"/>
+        </w:rPr>
+        <w:t>estructura</w:t>
+      </w:r>
+      <w:r>
+        <w:rPr>
+          <w:color w:val="000000" w:themeColor="text1"/>
+        </w:rPr>
+        <w:t xml:space="preserve"> y la claridad</w:t>
+      </w:r>
+      <w:r>
+        <w:rPr>
+          <w:color w:val="000000" w:themeColor="text1"/>
+        </w:rPr>
+        <w:t xml:space="preserve"> de la solución propuesta.</w:t>
+      </w:r>
+      <w:r>
+        <w:rPr>
+          <w:color w:val="000000" w:themeColor="text1"/>
+        </w:rPr>
+        <w:t xml:space="preserve"> En este punto cabe destacar que la solución propuesta tiene una buena presentación, explicando las cosas con mockups e imágenes además de un lenguaje claro en el documento técnico, explicando aquellas cosas que puedan dar lugar a confusión. La valoración final de este apartado es de un 9, el peso de esta puntuación es de un 9% con respecto al 10% del apartado de presentación.</w:t>
+      </w:r>
     </w:p>
     <w:sectPr>
       <w:pgSz w:w="11906" w:h="16838"/>
@@ -2435,7 +2971,7 @@
 <file path=word/numbering.xml><?xml version="1.0" encoding="utf-8"?>
 <w:numbering xmlns:wpc="http://schemas.microsoft.com/office/word/2010/wordprocessingCanvas" xmlns:cx="http://schemas.microsoft.com/office/drawing/2014/chartex" xmlns:cx1="http://schemas.microsoft.com/office/drawing/2015/9/8/chartex" xmlns:cx2="http://schemas.microsoft.com/office/drawing/2015/10/21/chartex" xmlns:cx3="http://schemas.microsoft.com/office/drawing/2016/5/9/chartex" xmlns:cx4="http://schemas.microsoft.com/office/drawing/2016/5/10/chartex" xmlns:cx5="http://schemas.microsoft.com/office/drawing/2016/5/11/chartex" xmlns:cx6="http://schemas.microsoft.com/office/drawing/2016/5/12/chartex" xmlns:cx7="http://schemas.microsoft.com/office/drawing/2016/5/13/chartex" xmlns:cx8="http://schemas.microsoft.com/office/drawing/2016/5/14/chartex" xmlns:mc="http://schemas.openxmlformats.org/markup-compatibility/2006" xmlns:aink="http://schemas.microsoft.com/office/drawing/2016/ink" xmlns:am3d="http://schemas.microsoft.com/office/drawing/2017/model3d" xmlns:o="urn:schemas-microsoft-com:office:office" xmlns:r="http://schemas.openxmlformats.org/officeDocument/2006/relationships" xmlns:m="http://schemas.openxmlformats.org/officeDocument/2006/math" xmlns:v="urn:schemas-microsoft-com:vml" xmlns:wp14="http://schemas.microsoft.com/office/word/2010/wordprocessingDrawing" xmlns:wp="http://schemas.openxmlformats.org/drawingml/2006/wordprocessingDrawing" xmlns:w10="urn:schemas-microsoft-com:office:word" xmlns:w="http://schemas.openxmlformats.org/wordprocessingml/2006/main" xmlns:w14="http://schemas.microsoft.com/office/word/2010/wordml" xmlns:w15="http://schemas.microsoft.com/office/word/2012/wordml" xmlns:w16cid="http://schemas.microsoft.com/office/word/2016/wordml/cid" xmlns:w16se="http://schemas.microsoft.com/office/word/2015/wordml/symex" xmlns:wpg="http://schemas.microsoft.com/office/word/2010/wordprocessingGroup" xmlns:wpi="http://schemas.microsoft.com/office/word/2010/wordprocessingInk" xmlns:wne="http://schemas.microsoft.com/office/word/2006/wordml" xmlns:wps="http://schemas.microsoft.com/office/word/2010/wordprocessingShape" mc:Ignorable="w14 w15 w16se w16cid wp14">
   <w:abstractNum w:abstractNumId="0" w15:restartNumberingAfterBreak="0">
-    <w:nsid w:val="50801590"/>
+    <w:nsid w:val="1E240210"/>
     <w:multiLevelType w:val="multilevel"/>
     <w:tmpl w:val="5D08695C"/>
     <w:lvl w:ilvl="0">
@@ -2556,6 +3092,129 @@
     </w:lvl>
   </w:abstractNum>
   <w:abstractNum w:abstractNumId="1" w15:restartNumberingAfterBreak="0">
+    <w:nsid w:val="50801590"/>
+    <w:multiLevelType w:val="multilevel"/>
+    <w:tmpl w:val="213440C2"/>
+    <w:lvl w:ilvl="0">
+      <w:start w:val="1"/>
+      <w:numFmt w:val="decimal"/>
+      <w:lvlText w:val="%1."/>
+      <w:lvlJc w:val="left"/>
+      <w:pPr>
+        <w:ind w:left="720" w:hanging="360"/>
+      </w:pPr>
+      <w:rPr>
+        <w:rFonts w:hint="default"/>
+      </w:rPr>
+    </w:lvl>
+    <w:lvl w:ilvl="1">
+      <w:start w:val="1"/>
+      <w:numFmt w:val="decimal"/>
+      <w:isLgl/>
+      <w:lvlText w:val="%1.%2."/>
+      <w:lvlJc w:val="left"/>
+      <w:pPr>
+        <w:ind w:left="927" w:hanging="360"/>
+      </w:pPr>
+      <w:rPr>
+        <w:rFonts w:hint="default"/>
+        <w:b w:val="0"/>
+        <w:color w:val="4472C4" w:themeColor="accent1"/>
+      </w:rPr>
+    </w:lvl>
+    <w:lvl w:ilvl="2">
+      <w:start w:val="1"/>
+      <w:numFmt w:val="decimal"/>
+      <w:isLgl/>
+      <w:lvlText w:val="%1.%2.%3."/>
+      <w:lvlJc w:val="left"/>
+      <w:pPr>
+        <w:ind w:left="1800" w:hanging="720"/>
+      </w:pPr>
+      <w:rPr>
+        <w:rFonts w:hint="default"/>
+      </w:rPr>
+    </w:lvl>
+    <w:lvl w:ilvl="3">
+      <w:start w:val="1"/>
+      <w:numFmt w:val="decimal"/>
+      <w:isLgl/>
+      <w:lvlText w:val="%1.%2.%3.%4."/>
+      <w:lvlJc w:val="left"/>
+      <w:pPr>
+        <w:ind w:left="2160" w:hanging="720"/>
+      </w:pPr>
+      <w:rPr>
+        <w:rFonts w:hint="default"/>
+      </w:rPr>
+    </w:lvl>
+    <w:lvl w:ilvl="4">
+      <w:start w:val="1"/>
+      <w:numFmt w:val="decimal"/>
+      <w:isLgl/>
+      <w:lvlText w:val="%1.%2.%3.%4.%5."/>
+      <w:lvlJc w:val="left"/>
+      <w:pPr>
+        <w:ind w:left="2880" w:hanging="1080"/>
+      </w:pPr>
+      <w:rPr>
+        <w:rFonts w:hint="default"/>
+      </w:rPr>
+    </w:lvl>
+    <w:lvl w:ilvl="5">
+      <w:start w:val="1"/>
+      <w:numFmt w:val="decimal"/>
+      <w:isLgl/>
+      <w:lvlText w:val="%1.%2.%3.%4.%5.%6."/>
+      <w:lvlJc w:val="left"/>
+      <w:pPr>
+        <w:ind w:left="3240" w:hanging="1080"/>
+      </w:pPr>
+      <w:rPr>
+        <w:rFonts w:hint="default"/>
+      </w:rPr>
+    </w:lvl>
+    <w:lvl w:ilvl="6">
+      <w:start w:val="1"/>
+      <w:numFmt w:val="decimal"/>
+      <w:isLgl/>
+      <w:lvlText w:val="%1.%2.%3.%4.%5.%6.%7."/>
+      <w:lvlJc w:val="left"/>
+      <w:pPr>
+        <w:ind w:left="3960" w:hanging="1440"/>
+      </w:pPr>
+      <w:rPr>
+        <w:rFonts w:hint="default"/>
+      </w:rPr>
+    </w:lvl>
+    <w:lvl w:ilvl="7">
+      <w:start w:val="1"/>
+      <w:numFmt w:val="decimal"/>
+      <w:isLgl/>
+      <w:lvlText w:val="%1.%2.%3.%4.%5.%6.%7.%8."/>
+      <w:lvlJc w:val="left"/>
+      <w:pPr>
+        <w:ind w:left="4320" w:hanging="1440"/>
+      </w:pPr>
+      <w:rPr>
+        <w:rFonts w:hint="default"/>
+      </w:rPr>
+    </w:lvl>
+    <w:lvl w:ilvl="8">
+      <w:start w:val="1"/>
+      <w:numFmt w:val="decimal"/>
+      <w:isLgl/>
+      <w:lvlText w:val="%1.%2.%3.%4.%5.%6.%7.%8.%9."/>
+      <w:lvlJc w:val="left"/>
+      <w:pPr>
+        <w:ind w:left="5040" w:hanging="1800"/>
+      </w:pPr>
+      <w:rPr>
+        <w:rFonts w:hint="default"/>
+      </w:rPr>
+    </w:lvl>
+  </w:abstractNum>
+  <w:abstractNum w:abstractNumId="2" w15:restartNumberingAfterBreak="0">
     <w:nsid w:val="535474B4"/>
     <w:multiLevelType w:val="hybridMultilevel"/>
     <w:tmpl w:val="F310534E"/>
@@ -2668,7 +3327,7 @@
       </w:rPr>
     </w:lvl>
   </w:abstractNum>
-  <w:abstractNum w:abstractNumId="2" w15:restartNumberingAfterBreak="0">
+  <w:abstractNum w:abstractNumId="3" w15:restartNumberingAfterBreak="0">
     <w:nsid w:val="63626989"/>
     <w:multiLevelType w:val="hybridMultilevel"/>
     <w:tmpl w:val="68A03F20"/>
@@ -2758,13 +3417,16 @@
     </w:lvl>
   </w:abstractNum>
   <w:num w:numId="1">
+    <w:abstractNumId w:val="3"/>
+  </w:num>
+  <w:num w:numId="2">
+    <w:abstractNumId w:val="1"/>
+  </w:num>
+  <w:num w:numId="3">
     <w:abstractNumId w:val="2"/>
   </w:num>
-  <w:num w:numId="2">
+  <w:num w:numId="4">
     <w:abstractNumId w:val="0"/>
-  </w:num>
-  <w:num w:numId="3">
-    <w:abstractNumId w:val="1"/>
   </w:num>
 </w:numbering>
 </file>
@@ -3311,7 +3973,7 @@
     <w:charset w:val="00"/>
     <w:family w:val="roman"/>
     <w:pitch w:val="variable"/>
-    <w:sig w:usb0="E0002EFF" w:usb1="C000785B" w:usb2="00000009" w:usb3="00000000" w:csb0="000001FF" w:csb1="00000000"/>
+    <w:sig w:usb0="E0002AFF" w:usb1="C0007841" w:usb2="00000009" w:usb3="00000000" w:csb0="000001FF" w:csb1="00000000"/>
   </w:font>
   <w:font w:name="Symbol">
     <w:panose1 w:val="05050102010706020507"/>
@@ -3325,7 +3987,7 @@
     <w:charset w:val="00"/>
     <w:family w:val="modern"/>
     <w:pitch w:val="fixed"/>
-    <w:sig w:usb0="E0002EFF" w:usb1="C0007843" w:usb2="00000009" w:usb3="00000000" w:csb0="000001FF" w:csb1="00000000"/>
+    <w:sig w:usb0="E0002AFF" w:usb1="C0007843" w:usb2="00000009" w:usb3="00000000" w:csb0="000001FF" w:csb1="00000000"/>
   </w:font>
   <w:font w:name="Wingdings">
     <w:panose1 w:val="05000000000000000000"/>
@@ -3339,14 +4001,26 @@
     <w:charset w:val="00"/>
     <w:family w:val="swiss"/>
     <w:pitch w:val="variable"/>
-    <w:sig w:usb0="E0002AFF" w:usb1="C000247B" w:usb2="00000009" w:usb3="00000000" w:csb0="000001FF" w:csb1="00000000"/>
+    <w:sig w:usb0="E00002FF" w:usb1="4000ACFF" w:usb2="00000001" w:usb3="00000000" w:csb0="0000019F" w:csb1="00000000"/>
+  </w:font>
+  <w:font w:name="Yu Mincho">
+    <w:charset w:val="80"/>
+    <w:family w:val="roman"/>
+    <w:pitch w:val="variable"/>
+    <w:sig w:usb0="800002E7" w:usb1="2AC7FCFF" w:usb2="00000012" w:usb3="00000000" w:csb0="0002009F" w:csb1="00000000"/>
   </w:font>
   <w:font w:name="Calibri Light">
     <w:panose1 w:val="020F0302020204030204"/>
     <w:charset w:val="00"/>
     <w:family w:val="swiss"/>
     <w:pitch w:val="variable"/>
-    <w:sig w:usb0="E0002AFF" w:usb1="C000247B" w:usb2="00000009" w:usb3="00000000" w:csb0="000001FF" w:csb1="00000000"/>
+    <w:sig w:usb0="A00002EF" w:usb1="4000207B" w:usb2="00000000" w:usb3="00000000" w:csb0="0000019F" w:csb1="00000000"/>
+  </w:font>
+  <w:font w:name="Yu Gothic Light">
+    <w:charset w:val="80"/>
+    <w:family w:val="swiss"/>
+    <w:pitch w:val="variable"/>
+    <w:sig w:usb0="E00002FF" w:usb1="2AC7FDFF" w:usb2="00000016" w:usb3="00000000" w:csb0="0002009F" w:csb1="00000000"/>
   </w:font>
 </w:fonts>
 </file>
@@ -3368,8 +4042,10 @@
   </w:compat>
   <w:rsids>
     <w:rsidRoot w:val="0060361C"/>
+    <w:rsid w:val="00335F3E"/>
     <w:rsid w:val="003B469B"/>
     <w:rsid w:val="0060361C"/>
+    <w:rsid w:val="00C04FD7"/>
   </w:rsids>
   <m:mathPr>
     <m:mathFont m:val="Cambria Math"/>
@@ -3384,7 +4060,7 @@
     <m:intLim m:val="subSup"/>
     <m:naryLim m:val="undOvr"/>
   </m:mathPr>
-  <w:themeFontLang w:val="es-ES"/>
+  <w:themeFontLang w:val="es-ES" w:eastAsia="ja-JP"/>
   <w:clrSchemeMapping w:bg1="light1" w:t1="dark1" w:bg2="light2" w:t2="dark2" w:accent1="accent1" w:accent2="accent2" w:accent3="accent3" w:accent4="accent4" w:accent5="accent5" w:accent6="accent6" w:hyperlink="hyperlink" w:followedHyperlink="followedHyperlink"/>
   <w:decimalSymbol w:val=","/>
   <w:listSeparator w:val=";"/>
@@ -4154,7 +4830,7 @@
 </file>
 
 <file path=customXml/itemProps2.xml><?xml version="1.0" encoding="utf-8"?>
-<ds:datastoreItem xmlns:ds="http://schemas.openxmlformats.org/officeDocument/2006/customXml" ds:itemID="{01D5C048-803D-4E82-952E-CB7F77F8C7A3}">
+<ds:datastoreItem xmlns:ds="http://schemas.openxmlformats.org/officeDocument/2006/customXml" ds:itemID="{57FA17F1-0FD4-4455-A04B-EE73C55107F6}">
   <ds:schemaRefs>
     <ds:schemaRef ds:uri="http://schemas.openxmlformats.org/officeDocument/2006/bibliography"/>
   </ds:schemaRefs>

</xml_diff>